<commit_message>
Agregada logica erronea para generar strings de evaluacion
</commit_message>
<xml_diff>
--- a/informeProyecto1.docx
+++ b/informeProyecto1.docx
@@ -1,6 +1,6 @@
 
 <file path=word/document.xml><?xml version="1.0" encoding="utf-8"?>
-<w:document xmlns:wpc="http://schemas.microsoft.com/office/word/2010/wordprocessingCanvas" xmlns:cx="http://schemas.microsoft.com/office/drawing/2014/chartex" xmlns:cx1="http://schemas.microsoft.com/office/drawing/2015/9/8/chartex" xmlns:cx2="http://schemas.microsoft.com/office/drawing/2015/10/21/chartex" xmlns:cx3="http://schemas.microsoft.com/office/drawing/2016/5/9/chartex" xmlns:cx4="http://schemas.microsoft.com/office/drawing/2016/5/10/chartex" xmlns:cx5="http://schemas.microsoft.com/office/drawing/2016/5/11/chartex" xmlns:cx6="http://schemas.microsoft.com/office/drawing/2016/5/12/chartex" xmlns:cx7="http://schemas.microsoft.com/office/drawing/2016/5/13/chartex" xmlns:cx8="http://schemas.microsoft.com/office/drawing/2016/5/14/chartex" xmlns:mc="http://schemas.openxmlformats.org/markup-compatibility/2006" xmlns:aink="http://schemas.microsoft.com/office/drawing/2016/ink" xmlns:am3d="http://schemas.microsoft.com/office/drawing/2017/model3d" xmlns:o="urn:schemas-microsoft-com:office:office" xmlns:oel="http://schemas.microsoft.com/office/2019/extlst" xmlns:r="http://schemas.openxmlformats.org/officeDocument/2006/relationships" xmlns:m="http://schemas.openxmlformats.org/officeDocument/2006/math" xmlns:v="urn:schemas-microsoft-com:vml" xmlns:wp14="http://schemas.microsoft.com/office/word/2010/wordprocessingDrawing" xmlns:wp="http://schemas.openxmlformats.org/drawingml/2006/wordprocessingDrawing" xmlns:w10="urn:schemas-microsoft-com:office:word" xmlns:w="http://schemas.openxmlformats.org/wordprocessingml/2006/main" xmlns:w14="http://schemas.microsoft.com/office/word/2010/wordml" xmlns:w15="http://schemas.microsoft.com/office/word/2012/wordml" xmlns:w16cex="http://schemas.microsoft.com/office/word/2018/wordml/cex" xmlns:w16cid="http://schemas.microsoft.com/office/word/2016/wordml/cid" xmlns:w16="http://schemas.microsoft.com/office/word/2018/wordml" xmlns:w16sdtdh="http://schemas.microsoft.com/office/word/2020/wordml/sdtdatahash" xmlns:w16se="http://schemas.microsoft.com/office/word/2015/wordml/symex" xmlns:wpg="http://schemas.microsoft.com/office/word/2010/wordprocessingGroup" xmlns:wpi="http://schemas.microsoft.com/office/word/2010/wordprocessingInk" xmlns:wne="http://schemas.microsoft.com/office/word/2006/wordml" xmlns:wps="http://schemas.microsoft.com/office/word/2010/wordprocessingShape" mc:Ignorable="w14 w15 w16se w16cid w16 w16cex w16sdtdh wp14">
+<w:document xmlns:wpc="http://schemas.microsoft.com/office/word/2010/wordprocessingCanvas" xmlns:cx="http://schemas.microsoft.com/office/drawing/2014/chartex" xmlns:cx1="http://schemas.microsoft.com/office/drawing/2015/9/8/chartex" xmlns:cx2="http://schemas.microsoft.com/office/drawing/2015/10/21/chartex" xmlns:cx3="http://schemas.microsoft.com/office/drawing/2016/5/9/chartex" xmlns:cx4="http://schemas.microsoft.com/office/drawing/2016/5/10/chartex" xmlns:cx5="http://schemas.microsoft.com/office/drawing/2016/5/11/chartex" xmlns:cx6="http://schemas.microsoft.com/office/drawing/2016/5/12/chartex" xmlns:cx7="http://schemas.microsoft.com/office/drawing/2016/5/13/chartex" xmlns:cx8="http://schemas.microsoft.com/office/drawing/2016/5/14/chartex" xmlns:mc="http://schemas.openxmlformats.org/markup-compatibility/2006" xmlns:aink="http://schemas.microsoft.com/office/drawing/2016/ink" xmlns:am3d="http://schemas.microsoft.com/office/drawing/2017/model3d" xmlns:o="urn:schemas-microsoft-com:office:office" xmlns:r="http://schemas.openxmlformats.org/officeDocument/2006/relationships" xmlns:m="http://schemas.openxmlformats.org/officeDocument/2006/math" xmlns:v="urn:schemas-microsoft-com:vml" xmlns:wp14="http://schemas.microsoft.com/office/word/2010/wordprocessingDrawing" xmlns:wp="http://schemas.openxmlformats.org/drawingml/2006/wordprocessingDrawing" xmlns:w10="urn:schemas-microsoft-com:office:word" xmlns:w="http://schemas.openxmlformats.org/wordprocessingml/2006/main" xmlns:w14="http://schemas.microsoft.com/office/word/2010/wordml" xmlns:w15="http://schemas.microsoft.com/office/word/2012/wordml" xmlns:w16cex="http://schemas.microsoft.com/office/word/2018/wordml/cex" xmlns:w16cid="http://schemas.microsoft.com/office/word/2016/wordml/cid" xmlns:w16="http://schemas.microsoft.com/office/word/2018/wordml" xmlns:w16sdtdh="http://schemas.microsoft.com/office/word/2020/wordml/sdtdatahash" xmlns:w16se="http://schemas.microsoft.com/office/word/2015/wordml/symex" xmlns:wpg="http://schemas.microsoft.com/office/word/2010/wordprocessingGroup" xmlns:wpi="http://schemas.microsoft.com/office/word/2010/wordprocessingInk" xmlns:wne="http://schemas.microsoft.com/office/word/2006/wordml" xmlns:wps="http://schemas.microsoft.com/office/word/2010/wordprocessingShape" mc:Ignorable="w14 w15 w16se w16cid w16 w16cex w16sdtdh wp14">
   <w:body>
     <w:p>
       <w:pPr>
@@ -745,7 +745,7 @@
           <w:lang w:val="es-ES"/>
         </w:rPr>
         <w:tab/>
-        <w:t xml:space="preserve">Para la compresión de la implementación del esta versión en lenguaje funcional, se </w:t>
+        <w:t xml:space="preserve">Para la compresión de la implementación de esta versión en lenguaje funcional, se </w:t>
       </w:r>
       <w:r>
         <w:rPr>
@@ -1191,7 +1191,23 @@
           <w:rFonts w:ascii="Arial" w:hAnsi="Arial" w:cs="Arial"/>
           <w:lang w:val="es-ES"/>
         </w:rPr>
-        <w:t xml:space="preserve">Esta última verifica si el String evaluado anteriormente contiene Vacas, y en el caso de que el carácter no correspondo ni a un Toro ni a una Vaca se coloca un guion ( - ). </w:t>
+        <w:t xml:space="preserve">Esta última verifica si el String evaluado anteriormente contiene Vacas, y en el caso de que el carácter no correspondo ni a un Toro ni a una Vaca se coloca un guion </w:t>
+      </w:r>
+      <w:proofErr w:type="gramStart"/>
+      <w:r>
+        <w:rPr>
+          <w:rFonts w:ascii="Arial" w:hAnsi="Arial" w:cs="Arial"/>
+          <w:lang w:val="es-ES"/>
+        </w:rPr>
+        <w:t>( -</w:t>
+      </w:r>
+      <w:proofErr w:type="gramEnd"/>
+      <w:r>
+        <w:rPr>
+          <w:rFonts w:ascii="Arial" w:hAnsi="Arial" w:cs="Arial"/>
+          <w:lang w:val="es-ES"/>
+        </w:rPr>
+        <w:t xml:space="preserve"> ). </w:t>
       </w:r>
       <w:r>
         <w:rPr>
@@ -1327,7 +1343,21 @@
           <w:rFonts w:ascii="Arial" w:hAnsi="Arial" w:cs="Arial"/>
           <w:lang w:val="es-ES"/>
         </w:rPr>
-        <w:t xml:space="preserve"> se encarga de retornar un tuplas de Toros</w:t>
+        <w:t xml:space="preserve"> se encarga de retornar un</w:t>
+      </w:r>
+      <w:r>
+        <w:rPr>
+          <w:rFonts w:ascii="Arial" w:hAnsi="Arial" w:cs="Arial"/>
+          <w:lang w:val="es-ES"/>
+        </w:rPr>
+        <w:t>as</w:t>
+      </w:r>
+      <w:r>
+        <w:rPr>
+          <w:rFonts w:ascii="Arial" w:hAnsi="Arial" w:cs="Arial"/>
+          <w:lang w:val="es-ES"/>
+        </w:rPr>
+        <w:t xml:space="preserve"> tuplas de Toros</w:t>
       </w:r>
       <w:r>
         <w:rPr>
@@ -1527,7 +1557,21 @@
           <w:rFonts w:ascii="Arial" w:hAnsi="Arial" w:cs="Arial"/>
           <w:lang w:val="es-ES"/>
         </w:rPr>
-        <w:t xml:space="preserve">es utilizada para asignar el puntaje a las lista de caracteres, generando una </w:t>
+        <w:t>es utilizada para asignar el puntaje a las lista</w:t>
+      </w:r>
+      <w:r>
+        <w:rPr>
+          <w:rFonts w:ascii="Arial" w:hAnsi="Arial" w:cs="Arial"/>
+          <w:lang w:val="es-ES"/>
+        </w:rPr>
+        <w:t>s</w:t>
+      </w:r>
+      <w:r>
+        <w:rPr>
+          <w:rFonts w:ascii="Arial" w:hAnsi="Arial" w:cs="Arial"/>
+          <w:lang w:val="es-ES"/>
+        </w:rPr>
+        <w:t xml:space="preserve"> de caracteres, generando una </w:t>
       </w:r>
       <w:r>
         <w:rPr>
@@ -1656,6 +1700,7 @@
           <w:lang w:val="es-ES"/>
         </w:rPr>
       </w:pPr>
+      <w:proofErr w:type="gramStart"/>
       <w:r>
         <w:rPr>
           <w:rFonts w:ascii="Arial" w:hAnsi="Arial" w:cs="Arial"/>
@@ -1663,6 +1708,7 @@
         </w:rPr>
         <w:t>Data.List.Split</w:t>
       </w:r>
+      <w:proofErr w:type="gramEnd"/>
     </w:p>
     <w:p>
       <w:pPr>
@@ -2086,7 +2132,7 @@
 </file>
 
 <file path=word/numbering.xml><?xml version="1.0" encoding="utf-8"?>
-<w:numbering xmlns:wpc="http://schemas.microsoft.com/office/word/2010/wordprocessingCanvas" xmlns:cx="http://schemas.microsoft.com/office/drawing/2014/chartex" xmlns:cx1="http://schemas.microsoft.com/office/drawing/2015/9/8/chartex" xmlns:cx2="http://schemas.microsoft.com/office/drawing/2015/10/21/chartex" xmlns:cx3="http://schemas.microsoft.com/office/drawing/2016/5/9/chartex" xmlns:cx4="http://schemas.microsoft.com/office/drawing/2016/5/10/chartex" xmlns:cx5="http://schemas.microsoft.com/office/drawing/2016/5/11/chartex" xmlns:cx6="http://schemas.microsoft.com/office/drawing/2016/5/12/chartex" xmlns:cx7="http://schemas.microsoft.com/office/drawing/2016/5/13/chartex" xmlns:cx8="http://schemas.microsoft.com/office/drawing/2016/5/14/chartex" xmlns:mc="http://schemas.openxmlformats.org/markup-compatibility/2006" xmlns:aink="http://schemas.microsoft.com/office/drawing/2016/ink" xmlns:am3d="http://schemas.microsoft.com/office/drawing/2017/model3d" xmlns:o="urn:schemas-microsoft-com:office:office" xmlns:oel="http://schemas.microsoft.com/office/2019/extlst" xmlns:r="http://schemas.openxmlformats.org/officeDocument/2006/relationships" xmlns:m="http://schemas.openxmlformats.org/officeDocument/2006/math" xmlns:v="urn:schemas-microsoft-com:vml" xmlns:wp14="http://schemas.microsoft.com/office/word/2010/wordprocessingDrawing" xmlns:wp="http://schemas.openxmlformats.org/drawingml/2006/wordprocessingDrawing" xmlns:w10="urn:schemas-microsoft-com:office:word" xmlns:w="http://schemas.openxmlformats.org/wordprocessingml/2006/main" xmlns:w14="http://schemas.microsoft.com/office/word/2010/wordml" xmlns:w15="http://schemas.microsoft.com/office/word/2012/wordml" xmlns:w16cex="http://schemas.microsoft.com/office/word/2018/wordml/cex" xmlns:w16cid="http://schemas.microsoft.com/office/word/2016/wordml/cid" xmlns:w16="http://schemas.microsoft.com/office/word/2018/wordml" xmlns:w16sdtdh="http://schemas.microsoft.com/office/word/2020/wordml/sdtdatahash" xmlns:w16se="http://schemas.microsoft.com/office/word/2015/wordml/symex" xmlns:wpg="http://schemas.microsoft.com/office/word/2010/wordprocessingGroup" xmlns:wpi="http://schemas.microsoft.com/office/word/2010/wordprocessingInk" xmlns:wne="http://schemas.microsoft.com/office/word/2006/wordml" xmlns:wps="http://schemas.microsoft.com/office/word/2010/wordprocessingShape" mc:Ignorable="w14 w15 w16se w16cid w16 w16cex w16sdtdh wp14">
+<w:numbering xmlns:wpc="http://schemas.microsoft.com/office/word/2010/wordprocessingCanvas" xmlns:cx="http://schemas.microsoft.com/office/drawing/2014/chartex" xmlns:cx1="http://schemas.microsoft.com/office/drawing/2015/9/8/chartex" xmlns:cx2="http://schemas.microsoft.com/office/drawing/2015/10/21/chartex" xmlns:cx3="http://schemas.microsoft.com/office/drawing/2016/5/9/chartex" xmlns:cx4="http://schemas.microsoft.com/office/drawing/2016/5/10/chartex" xmlns:cx5="http://schemas.microsoft.com/office/drawing/2016/5/11/chartex" xmlns:cx6="http://schemas.microsoft.com/office/drawing/2016/5/12/chartex" xmlns:cx7="http://schemas.microsoft.com/office/drawing/2016/5/13/chartex" xmlns:cx8="http://schemas.microsoft.com/office/drawing/2016/5/14/chartex" xmlns:mc="http://schemas.openxmlformats.org/markup-compatibility/2006" xmlns:aink="http://schemas.microsoft.com/office/drawing/2016/ink" xmlns:am3d="http://schemas.microsoft.com/office/drawing/2017/model3d" xmlns:o="urn:schemas-microsoft-com:office:office" xmlns:r="http://schemas.openxmlformats.org/officeDocument/2006/relationships" xmlns:m="http://schemas.openxmlformats.org/officeDocument/2006/math" xmlns:v="urn:schemas-microsoft-com:vml" xmlns:wp14="http://schemas.microsoft.com/office/word/2010/wordprocessingDrawing" xmlns:wp="http://schemas.openxmlformats.org/drawingml/2006/wordprocessingDrawing" xmlns:w10="urn:schemas-microsoft-com:office:word" xmlns:w="http://schemas.openxmlformats.org/wordprocessingml/2006/main" xmlns:w14="http://schemas.microsoft.com/office/word/2010/wordml" xmlns:w15="http://schemas.microsoft.com/office/word/2012/wordml" xmlns:w16cex="http://schemas.microsoft.com/office/word/2018/wordml/cex" xmlns:w16cid="http://schemas.microsoft.com/office/word/2016/wordml/cid" xmlns:w16="http://schemas.microsoft.com/office/word/2018/wordml" xmlns:w16sdtdh="http://schemas.microsoft.com/office/word/2020/wordml/sdtdatahash" xmlns:w16se="http://schemas.microsoft.com/office/word/2015/wordml/symex" xmlns:wpg="http://schemas.microsoft.com/office/word/2010/wordprocessingGroup" xmlns:wpi="http://schemas.microsoft.com/office/word/2010/wordprocessingInk" xmlns:wne="http://schemas.microsoft.com/office/word/2006/wordml" xmlns:wps="http://schemas.microsoft.com/office/word/2010/wordprocessingShape" mc:Ignorable="w14 w15 w16se w16cid w16 w16cex w16sdtdh wp14">
   <w:abstractNum w:abstractNumId="0" w15:restartNumberingAfterBreak="0">
     <w:nsid w:val="053F6484"/>
     <w:multiLevelType w:val="hybridMultilevel"/>
@@ -3770,49 +3816,49 @@
       </w:rPr>
     </w:lvl>
   </w:abstractNum>
-  <w:num w:numId="1" w16cid:durableId="1516310625">
+  <w:num w:numId="1">
     <w:abstractNumId w:val="2"/>
   </w:num>
-  <w:num w:numId="2" w16cid:durableId="2018194716">
+  <w:num w:numId="2">
     <w:abstractNumId w:val="3"/>
   </w:num>
-  <w:num w:numId="3" w16cid:durableId="1326015673">
+  <w:num w:numId="3">
     <w:abstractNumId w:val="5"/>
   </w:num>
-  <w:num w:numId="4" w16cid:durableId="1866092933">
+  <w:num w:numId="4">
     <w:abstractNumId w:val="14"/>
   </w:num>
-  <w:num w:numId="5" w16cid:durableId="1632712395">
+  <w:num w:numId="5">
     <w:abstractNumId w:val="0"/>
   </w:num>
-  <w:num w:numId="6" w16cid:durableId="729377301">
+  <w:num w:numId="6">
     <w:abstractNumId w:val="11"/>
   </w:num>
-  <w:num w:numId="7" w16cid:durableId="133908175">
+  <w:num w:numId="7">
     <w:abstractNumId w:val="4"/>
   </w:num>
-  <w:num w:numId="8" w16cid:durableId="1224294548">
+  <w:num w:numId="8">
     <w:abstractNumId w:val="13"/>
   </w:num>
-  <w:num w:numId="9" w16cid:durableId="137309149">
+  <w:num w:numId="9">
     <w:abstractNumId w:val="12"/>
   </w:num>
-  <w:num w:numId="10" w16cid:durableId="416944778">
+  <w:num w:numId="10">
     <w:abstractNumId w:val="1"/>
   </w:num>
-  <w:num w:numId="11" w16cid:durableId="1407341584">
+  <w:num w:numId="11">
     <w:abstractNumId w:val="8"/>
   </w:num>
-  <w:num w:numId="12" w16cid:durableId="1460689454">
+  <w:num w:numId="12">
     <w:abstractNumId w:val="6"/>
   </w:num>
-  <w:num w:numId="13" w16cid:durableId="1559972100">
+  <w:num w:numId="13">
     <w:abstractNumId w:val="10"/>
   </w:num>
-  <w:num w:numId="14" w16cid:durableId="1380200991">
+  <w:num w:numId="14">
     <w:abstractNumId w:val="9"/>
   </w:num>
-  <w:num w:numId="15" w16cid:durableId="1270312398">
+  <w:num w:numId="15">
     <w:abstractNumId w:val="7"/>
   </w:num>
 </w:numbering>

</xml_diff>

<commit_message>
Agregados comentarios de haddock y modificado el informe, falta revisar estructura del proyecto
</commit_message>
<xml_diff>
--- a/informeProyecto1.docx
+++ b/informeProyecto1.docx
@@ -727,7 +727,35 @@
           <w:rFonts w:ascii="Arial" w:hAnsi="Arial" w:cs="Arial"/>
           <w:lang w:val="es-ES"/>
         </w:rPr>
-        <w:t xml:space="preserve">, el primero se encarga de crear el código para que el CPU lo adivine y el segundo se encarga de adivinar el código administrado por el CPU. La versión del juego en Haskell diseñada como Proyecto para el Curso CI-3661 cumplirá con las especificaciones presentadas en el instructivo inicial. </w:t>
+        <w:t xml:space="preserve">, el primero se encarga de crear el código para que el </w:t>
+      </w:r>
+      <w:r>
+        <w:rPr>
+          <w:rFonts w:ascii="Arial" w:hAnsi="Arial" w:cs="Arial"/>
+          <w:lang w:val="es-ES"/>
+        </w:rPr>
+        <w:t>usuario</w:t>
+      </w:r>
+      <w:r>
+        <w:rPr>
+          <w:rFonts w:ascii="Arial" w:hAnsi="Arial" w:cs="Arial"/>
+          <w:lang w:val="es-ES"/>
+        </w:rPr>
+        <w:t xml:space="preserve"> lo adivine y el segundo se encarga de adivinar el código </w:t>
+      </w:r>
+      <w:r>
+        <w:rPr>
+          <w:rFonts w:ascii="Arial" w:hAnsi="Arial" w:cs="Arial"/>
+          <w:lang w:val="es-ES"/>
+        </w:rPr>
+        <w:t>del usuario</w:t>
+      </w:r>
+      <w:r>
+        <w:rPr>
+          <w:rFonts w:ascii="Arial" w:hAnsi="Arial" w:cs="Arial"/>
+          <w:lang w:val="es-ES"/>
+        </w:rPr>
+        <w:t xml:space="preserve">. La versión del juego en Haskell diseñada como Proyecto para el Curso CI-3661 cumplirá con las especificaciones presentadas en el instructivo inicial. </w:t>
       </w:r>
     </w:p>
     <w:p>
@@ -1309,7 +1337,43 @@
           <w:iCs/>
           <w:lang w:val="es-ES"/>
         </w:rPr>
-        <w:t>revisarToros, revisarVacas, splitAllWords, filterByToros, filterByVacas y obtenerPuntajesTot.</w:t>
+        <w:t>revisarToros, revisarVacas, splitAllWords, filterByToros, filterByVacas</w:t>
+      </w:r>
+      <w:r>
+        <w:rPr>
+          <w:rFonts w:ascii="Arial" w:hAnsi="Arial" w:cs="Arial"/>
+          <w:i/>
+          <w:iCs/>
+          <w:lang w:val="es-ES"/>
+        </w:rPr>
+        <w:t>,</w:t>
+      </w:r>
+      <w:r>
+        <w:rPr>
+          <w:rFonts w:ascii="Arial" w:hAnsi="Arial" w:cs="Arial"/>
+          <w:i/>
+          <w:iCs/>
+          <w:lang w:val="es-ES"/>
+        </w:rPr>
+        <w:t xml:space="preserve"> obtenerPuntajesTot</w:t>
+      </w:r>
+      <w:r>
+        <w:rPr>
+          <w:rFonts w:ascii="Arial" w:hAnsi="Arial" w:cs="Arial"/>
+          <w:i/>
+          <w:iCs/>
+          <w:lang w:val="es-ES"/>
+        </w:rPr>
+        <w:t>, eliminarPalabras, listaSinCosto, asignarEval, obtenerPuntajeE, empezarEval, posibilidad, todasPosibilidades, limpiarUnaXUnaT, limpiarEvalsT, getFilteredValidWords, createListOfValidWords</w:t>
+      </w:r>
+      <w:r>
+        <w:rPr>
+          <w:rFonts w:ascii="Arial" w:hAnsi="Arial" w:cs="Arial"/>
+          <w:i/>
+          <w:iCs/>
+          <w:lang w:val="es-ES"/>
+        </w:rPr>
+        <w:t>.</w:t>
       </w:r>
     </w:p>
     <w:p>
@@ -1350,7 +1414,7 @@
           <w:rFonts w:ascii="Arial" w:hAnsi="Arial" w:cs="Arial"/>
           <w:lang w:val="es-ES"/>
         </w:rPr>
-        <w:t>as</w:t>
+        <w:t>a lista de</w:t>
       </w:r>
       <w:r>
         <w:rPr>
@@ -1541,7 +1605,14 @@
           <w:rFonts w:ascii="Arial" w:hAnsi="Arial" w:cs="Arial"/>
           <w:lang w:val="es-ES"/>
         </w:rPr>
-        <w:t xml:space="preserve">Finalmente, la función </w:t>
+        <w:t>Por otro lado</w:t>
+      </w:r>
+      <w:r>
+        <w:rPr>
+          <w:rFonts w:ascii="Arial" w:hAnsi="Arial" w:cs="Arial"/>
+          <w:lang w:val="es-ES"/>
+        </w:rPr>
+        <w:t xml:space="preserve">, la función </w:t>
       </w:r>
       <w:r>
         <w:rPr>
@@ -1610,7 +1681,292 @@
           <w:rFonts w:ascii="Arial" w:hAnsi="Arial" w:cs="Arial"/>
           <w:lang w:val="es-ES"/>
         </w:rPr>
-        <w:t>En la primera, se asigna el puntaje a cada palabra y retorna una tupla de String y Floar, y la segunda, dado un caracter se retorna un puntaje tipo Float.</w:t>
+        <w:t>En la primera, se asigna el puntaje a cada palabra y retorna una tupla de String y Floa</w:t>
+      </w:r>
+      <w:r>
+        <w:rPr>
+          <w:rFonts w:ascii="Arial" w:hAnsi="Arial" w:cs="Arial"/>
+          <w:lang w:val="es-ES"/>
+        </w:rPr>
+        <w:t>t</w:t>
+      </w:r>
+      <w:r>
+        <w:rPr>
+          <w:rFonts w:ascii="Arial" w:hAnsi="Arial" w:cs="Arial"/>
+          <w:lang w:val="es-ES"/>
+        </w:rPr>
+        <w:t>, y la segunda, dado un caracter se retorna un puntaje tipo Float.</w:t>
+      </w:r>
+    </w:p>
+    <w:p>
+      <w:pPr>
+        <w:spacing w:before="240" w:line="360" w:lineRule="auto"/>
+        <w:ind w:firstLine="360"/>
+        <w:jc w:val="both"/>
+        <w:rPr>
+          <w:rFonts w:ascii="Arial" w:hAnsi="Arial" w:cs="Arial"/>
+          <w:lang w:val="es-ES"/>
+        </w:rPr>
+      </w:pPr>
+      <w:r>
+        <w:rPr>
+          <w:rFonts w:ascii="Arial" w:hAnsi="Arial" w:cs="Arial"/>
+          <w:lang w:val="es-ES"/>
+        </w:rPr>
+        <w:t xml:space="preserve">Otras funciones auxiliares para este modo son </w:t>
+      </w:r>
+      <w:r>
+        <w:rPr>
+          <w:rFonts w:ascii="Arial" w:hAnsi="Arial" w:cs="Arial"/>
+          <w:i/>
+          <w:iCs/>
+          <w:lang w:val="es-ES"/>
+        </w:rPr>
+        <w:t xml:space="preserve">eliminarPalabras </w:t>
+      </w:r>
+      <w:r>
+        <w:rPr>
+          <w:rFonts w:ascii="Arial" w:hAnsi="Arial" w:cs="Arial"/>
+          <w:lang w:val="es-ES"/>
+        </w:rPr>
+        <w:t xml:space="preserve">y </w:t>
+      </w:r>
+      <w:r>
+        <w:rPr>
+          <w:rFonts w:ascii="Arial" w:hAnsi="Arial" w:cs="Arial"/>
+          <w:i/>
+          <w:iCs/>
+          <w:lang w:val="es-ES"/>
+        </w:rPr>
+        <w:t>listarSinCosto,</w:t>
+      </w:r>
+      <w:r>
+        <w:rPr>
+          <w:rFonts w:ascii="Arial" w:hAnsi="Arial" w:cs="Arial"/>
+          <w:lang w:val="es-ES"/>
+        </w:rPr>
+        <w:t xml:space="preserve"> la primera</w:t>
+      </w:r>
+      <w:r>
+        <w:rPr>
+          <w:rFonts w:ascii="Arial" w:hAnsi="Arial" w:cs="Arial"/>
+          <w:i/>
+          <w:iCs/>
+          <w:lang w:val="es-ES"/>
+        </w:rPr>
+        <w:t xml:space="preserve"> </w:t>
+      </w:r>
+      <w:r>
+        <w:rPr>
+          <w:rFonts w:ascii="Arial" w:hAnsi="Arial" w:cs="Arial"/>
+          <w:lang w:val="es-ES"/>
+        </w:rPr>
+        <w:t xml:space="preserve">descarta de la lista de todas las palabras, las que ya han sido encontradas o verificadas, y la segunda se encarga de </w:t>
+      </w:r>
+      <w:r>
+        <w:rPr>
+          <w:rFonts w:ascii="Arial" w:hAnsi="Arial" w:cs="Arial"/>
+          <w:lang w:val="es-ES"/>
+        </w:rPr>
+        <w:t xml:space="preserve">separar la lista de palabras con puntajes asignados de estos últimos. Posteriormente, cuando se desea obtener todas las evaluaciones posibles a partir del String de evaluación otorgado por el usuario </w:t>
+      </w:r>
+      <w:r>
+        <w:rPr>
+          <w:rFonts w:ascii="Arial" w:hAnsi="Arial" w:cs="Arial"/>
+          <w:lang w:val="es-ES"/>
+        </w:rPr>
+        <w:lastRenderedPageBreak/>
+        <w:t xml:space="preserve">usamos las funciones </w:t>
+      </w:r>
+      <w:r>
+        <w:rPr>
+          <w:rFonts w:ascii="Arial" w:hAnsi="Arial" w:cs="Arial"/>
+          <w:i/>
+          <w:iCs/>
+          <w:lang w:val="es-ES"/>
+        </w:rPr>
+        <w:t>posibilidad</w:t>
+      </w:r>
+      <w:r>
+        <w:rPr>
+          <w:rFonts w:ascii="Arial" w:hAnsi="Arial" w:cs="Arial"/>
+          <w:lang w:val="es-ES"/>
+        </w:rPr>
+        <w:t xml:space="preserve"> y </w:t>
+      </w:r>
+      <w:r>
+        <w:rPr>
+          <w:rFonts w:ascii="Arial" w:hAnsi="Arial" w:cs="Arial"/>
+          <w:i/>
+          <w:iCs/>
+          <w:lang w:val="es-ES"/>
+        </w:rPr>
+        <w:t>todasPosibilidades</w:t>
+      </w:r>
+      <w:r>
+        <w:rPr>
+          <w:rFonts w:ascii="Arial" w:hAnsi="Arial" w:cs="Arial"/>
+          <w:lang w:val="es-ES"/>
+        </w:rPr>
+        <w:t>, las cuales se encargan de formar tod</w:t>
+      </w:r>
+      <w:r>
+        <w:rPr>
+          <w:rFonts w:ascii="Arial" w:hAnsi="Arial" w:cs="Arial"/>
+          <w:lang w:val="es-ES"/>
+        </w:rPr>
+        <w:t xml:space="preserve">as las posibles combinaciones de </w:t>
+      </w:r>
+      <w:proofErr w:type="gramStart"/>
+      <w:r>
+        <w:rPr>
+          <w:rFonts w:ascii="Arial" w:hAnsi="Arial" w:cs="Arial"/>
+          <w:lang w:val="es-ES"/>
+        </w:rPr>
+        <w:t>T,V</w:t>
+      </w:r>
+      <w:proofErr w:type="gramEnd"/>
+      <w:r>
+        <w:rPr>
+          <w:rFonts w:ascii="Arial" w:hAnsi="Arial" w:cs="Arial"/>
+          <w:lang w:val="es-ES"/>
+        </w:rPr>
+        <w:t xml:space="preserve"> y -. Luego, se puede realiza el filtro de estas combinaciones manteniendo los Toros, establecidos por el usuario, realizando un filtro con las funciones </w:t>
+      </w:r>
+      <w:r>
+        <w:rPr>
+          <w:rFonts w:ascii="Arial" w:hAnsi="Arial" w:cs="Arial"/>
+          <w:i/>
+          <w:iCs/>
+          <w:lang w:val="es-ES"/>
+        </w:rPr>
+        <w:t>limpiarEvalsT</w:t>
+      </w:r>
+      <w:r>
+        <w:rPr>
+          <w:rFonts w:ascii="Arial" w:hAnsi="Arial" w:cs="Arial"/>
+          <w:lang w:val="es-ES"/>
+        </w:rPr>
+        <w:t xml:space="preserve"> y </w:t>
+      </w:r>
+      <w:r>
+        <w:rPr>
+          <w:rFonts w:ascii="Arial" w:hAnsi="Arial" w:cs="Arial"/>
+          <w:i/>
+          <w:iCs/>
+          <w:lang w:val="es-ES"/>
+        </w:rPr>
+        <w:t>limpiarUnaXUnaT.</w:t>
+      </w:r>
+      <w:r>
+        <w:rPr>
+          <w:rFonts w:ascii="Arial" w:hAnsi="Arial" w:cs="Arial"/>
+          <w:lang w:val="es-ES"/>
+        </w:rPr>
+        <w:t xml:space="preserve"> </w:t>
+      </w:r>
+    </w:p>
+    <w:p>
+      <w:pPr>
+        <w:spacing w:before="240" w:line="360" w:lineRule="auto"/>
+        <w:ind w:firstLine="360"/>
+        <w:jc w:val="both"/>
+        <w:rPr>
+          <w:rFonts w:ascii="Arial" w:hAnsi="Arial" w:cs="Arial"/>
+          <w:lang w:val="es-ES"/>
+        </w:rPr>
+      </w:pPr>
+      <w:r>
+        <w:rPr>
+          <w:rFonts w:ascii="Arial" w:hAnsi="Arial" w:cs="Arial"/>
+          <w:lang w:val="es-ES"/>
+        </w:rPr>
+        <w:t>Para calcular el puntaje de los strings de evaluación posibles conseguidos anteriormente, se usan las funciones</w:t>
+      </w:r>
+      <w:r>
+        <w:rPr>
+          <w:rFonts w:ascii="Arial" w:hAnsi="Arial" w:cs="Arial"/>
+          <w:lang w:val="es-ES"/>
+        </w:rPr>
+        <w:t xml:space="preserve"> </w:t>
+      </w:r>
+      <w:r>
+        <w:rPr>
+          <w:rFonts w:ascii="Arial" w:hAnsi="Arial" w:cs="Arial"/>
+          <w:i/>
+          <w:iCs/>
+          <w:lang w:val="es-ES"/>
+        </w:rPr>
+        <w:t>empezarEval, obtenerPuntajeE</w:t>
+      </w:r>
+      <w:r>
+        <w:rPr>
+          <w:rFonts w:ascii="Arial" w:hAnsi="Arial" w:cs="Arial"/>
+          <w:lang w:val="es-ES"/>
+        </w:rPr>
+        <w:t xml:space="preserve"> y </w:t>
+      </w:r>
+      <w:r>
+        <w:rPr>
+          <w:rFonts w:ascii="Arial" w:hAnsi="Arial" w:cs="Arial"/>
+          <w:i/>
+          <w:iCs/>
+          <w:lang w:val="es-ES"/>
+        </w:rPr>
+        <w:t>asignarEval</w:t>
+      </w:r>
+      <w:r>
+        <w:rPr>
+          <w:rFonts w:ascii="Arial" w:hAnsi="Arial" w:cs="Arial"/>
+          <w:lang w:val="es-ES"/>
+        </w:rPr>
+        <w:t xml:space="preserve">. Estas funciones realizan la creación de un par de una palabra de evaluación y su puntaje, la suma letra a letra del puntaje y la asignación de este según la letra, respectivamente. Finalmente, las funciones </w:t>
+      </w:r>
+      <w:r>
+        <w:rPr>
+          <w:rFonts w:ascii="Arial" w:hAnsi="Arial" w:cs="Arial"/>
+          <w:i/>
+          <w:iCs/>
+          <w:lang w:val="es-ES"/>
+        </w:rPr>
+        <w:t>getFilteredValidWord</w:t>
+      </w:r>
+      <w:r>
+        <w:rPr>
+          <w:rFonts w:ascii="Arial" w:hAnsi="Arial" w:cs="Arial"/>
+          <w:i/>
+          <w:iCs/>
+          <w:lang w:val="es-ES"/>
+        </w:rPr>
+        <w:t xml:space="preserve">s </w:t>
+      </w:r>
+      <w:r>
+        <w:rPr>
+          <w:rFonts w:ascii="Arial" w:hAnsi="Arial" w:cs="Arial"/>
+          <w:lang w:val="es-ES"/>
+        </w:rPr>
+        <w:t xml:space="preserve">y </w:t>
+      </w:r>
+      <w:r>
+        <w:rPr>
+          <w:rFonts w:ascii="Arial" w:hAnsi="Arial" w:cs="Arial"/>
+          <w:lang w:val="es-ES"/>
+        </w:rPr>
+        <w:t>createListOfValidWords</w:t>
+      </w:r>
+      <w:r>
+        <w:rPr>
+          <w:rFonts w:ascii="Arial" w:hAnsi="Arial" w:cs="Arial"/>
+          <w:lang w:val="es-ES"/>
+        </w:rPr>
+        <w:t xml:space="preserve"> se encargan de encontrar todas las posibles palabras relacionadas con un string de evaluación y realizar las verificaciones por todas las evaluaciones posibles obtenidas con anterioridad</w:t>
+      </w:r>
+      <w:r>
+        <w:rPr>
+          <w:rFonts w:ascii="Arial" w:hAnsi="Arial" w:cs="Arial"/>
+          <w:lang w:val="es-ES"/>
+        </w:rPr>
+        <w:t>, respectivamente.</w:t>
       </w:r>
     </w:p>
     <w:p>
@@ -1778,6 +2134,50 @@
     </w:p>
     <w:p>
       <w:pPr>
+        <w:spacing w:before="240" w:line="360" w:lineRule="auto"/>
+        <w:jc w:val="both"/>
+        <w:rPr>
+          <w:rFonts w:ascii="Arial" w:hAnsi="Arial" w:cs="Arial"/>
+          <w:lang w:val="es-ES"/>
+        </w:rPr>
+      </w:pPr>
+    </w:p>
+    <w:p>
+      <w:pPr>
+        <w:pStyle w:val="Prrafodelista"/>
+        <w:numPr>
+          <w:ilvl w:val="1"/>
+          <w:numId w:val="1"/>
+        </w:numPr>
+        <w:spacing w:before="240" w:line="360" w:lineRule="auto"/>
+        <w:jc w:val="both"/>
+        <w:rPr>
+          <w:rFonts w:ascii="Arial" w:hAnsi="Arial" w:cs="Arial"/>
+          <w:lang w:val="es-ES"/>
+        </w:rPr>
+      </w:pPr>
+      <w:r>
+        <w:rPr>
+          <w:rFonts w:ascii="Arial" w:hAnsi="Arial" w:cs="Arial"/>
+          <w:lang w:val="es-ES"/>
+        </w:rPr>
+        <w:t>Detalles de la implementación:</w:t>
+      </w:r>
+    </w:p>
+    <w:p>
+      <w:pPr>
+        <w:pStyle w:val="Prrafodelista"/>
+        <w:spacing w:before="240" w:line="360" w:lineRule="auto"/>
+        <w:ind w:left="1080"/>
+        <w:jc w:val="both"/>
+        <w:rPr>
+          <w:rFonts w:ascii="Arial" w:hAnsi="Arial" w:cs="Arial"/>
+          <w:lang w:val="es-ES"/>
+        </w:rPr>
+      </w:pPr>
+    </w:p>
+    <w:p>
+      <w:pPr>
         <w:spacing w:before="240" w:after="160" w:line="259" w:lineRule="auto"/>
         <w:jc w:val="both"/>
         <w:rPr>
@@ -1883,7 +2283,7 @@
           <w:rFonts w:ascii="Arial" w:hAnsi="Arial" w:cs="Arial"/>
           <w:lang w:val="es-ES"/>
         </w:rPr>
-        <w:t xml:space="preserve">Manejo de frecuente de recursiones para la implementación de funciones que representan ciclos convencionales como </w:t>
+        <w:t xml:space="preserve">Manejo frecuente de recursiones para la implementación de funciones que representan ciclos convencionales como </w:t>
       </w:r>
       <w:r>
         <w:rPr>
@@ -2069,6 +2469,268 @@
         </w:rPr>
         <w:lastRenderedPageBreak/>
         <w:t>Conclusiones y Recomendaciones</w:t>
+      </w:r>
+    </w:p>
+    <w:p>
+      <w:pPr>
+        <w:spacing w:before="240" w:line="360" w:lineRule="auto"/>
+        <w:jc w:val="both"/>
+        <w:rPr>
+          <w:rFonts w:ascii="Arial" w:hAnsi="Arial" w:cs="Arial"/>
+          <w:lang w:val="es-ES"/>
+        </w:rPr>
+      </w:pPr>
+      <w:r>
+        <w:rPr>
+          <w:rFonts w:ascii="Arial" w:hAnsi="Arial" w:cs="Arial"/>
+          <w:lang w:val="es-ES"/>
+        </w:rPr>
+        <w:tab/>
+        <w:t xml:space="preserve">El juego de </w:t>
+      </w:r>
+      <w:r>
+        <w:rPr>
+          <w:rFonts w:ascii="Arial" w:hAnsi="Arial" w:cs="Arial"/>
+          <w:b/>
+          <w:bCs/>
+          <w:lang w:val="es-ES"/>
+        </w:rPr>
+        <w:t>Wordle para dos</w:t>
+      </w:r>
+      <w:r>
+        <w:rPr>
+          <w:rFonts w:ascii="Arial" w:hAnsi="Arial" w:cs="Arial"/>
+          <w:b/>
+          <w:bCs/>
+          <w:i/>
+          <w:iCs/>
+          <w:lang w:val="es-ES"/>
+        </w:rPr>
+        <w:t xml:space="preserve"> </w:t>
+      </w:r>
+      <w:r>
+        <w:rPr>
+          <w:rFonts w:ascii="Arial" w:hAnsi="Arial" w:cs="Arial"/>
+          <w:lang w:val="es-ES"/>
+        </w:rPr>
+        <w:t xml:space="preserve">en Haskell representó un reto para los autores de este proyecto, ya que la programación en leguajes funcionales requiere de un entendimiento vasto del programa que se quiere implementar. Por ello, se pudo completar de manera satisfactoria, únicamente el modo </w:t>
+      </w:r>
+      <w:r>
+        <w:rPr>
+          <w:rFonts w:ascii="Arial" w:hAnsi="Arial" w:cs="Arial"/>
+          <w:i/>
+          <w:iCs/>
+          <w:lang w:val="es-ES"/>
+        </w:rPr>
+        <w:t>mente maestra</w:t>
+      </w:r>
+      <w:r>
+        <w:rPr>
+          <w:rFonts w:ascii="Arial" w:hAnsi="Arial" w:cs="Arial"/>
+          <w:lang w:val="es-ES"/>
+        </w:rPr>
+        <w:t xml:space="preserve">, el cual implicó un desarrollo de funciones básicas recursivas de Haskell; mientras que para el modo </w:t>
+      </w:r>
+      <w:r>
+        <w:rPr>
+          <w:rFonts w:ascii="Arial" w:hAnsi="Arial" w:cs="Arial"/>
+          <w:i/>
+          <w:iCs/>
+          <w:lang w:val="es-ES"/>
+        </w:rPr>
+        <w:t>descifrador</w:t>
+      </w:r>
+      <w:r>
+        <w:rPr>
+          <w:rFonts w:ascii="Arial" w:hAnsi="Arial" w:cs="Arial"/>
+          <w:lang w:val="es-ES"/>
+        </w:rPr>
+        <w:t xml:space="preserve"> se necesitó mucho más tiempo y compresión de los módulos ofrecidos por este lenguaj</w:t>
+      </w:r>
+      <w:r>
+        <w:rPr>
+          <w:rFonts w:ascii="Arial" w:hAnsi="Arial" w:cs="Arial"/>
+          <w:lang w:val="es-ES"/>
+        </w:rPr>
+        <w:t xml:space="preserve">e para lograr en gran medida su implementación. </w:t>
+      </w:r>
+    </w:p>
+    <w:p>
+      <w:pPr>
+        <w:spacing w:before="240" w:line="360" w:lineRule="auto"/>
+        <w:jc w:val="both"/>
+        <w:rPr>
+          <w:rFonts w:ascii="Arial" w:hAnsi="Arial" w:cs="Arial"/>
+          <w:lang w:val="es-ES"/>
+        </w:rPr>
+      </w:pPr>
+      <w:r>
+        <w:rPr>
+          <w:rFonts w:ascii="Arial" w:hAnsi="Arial" w:cs="Arial"/>
+          <w:lang w:val="es-ES"/>
+        </w:rPr>
+        <w:tab/>
+        <w:t xml:space="preserve">Uno de los mayores problemas, fue la implementación de un Árbol 10-ario de 4 niveles, debido a la falta de práctica en árboles de tal amplitud, los distintos métodos de creación de cada nivel y la cantidad de criterios a tomar en cuenta para el funcionamiento de este árbol como </w:t>
+      </w:r>
+      <w:r>
+        <w:rPr>
+          <w:rFonts w:ascii="Arial" w:hAnsi="Arial" w:cs="Arial"/>
+          <w:i/>
+          <w:iCs/>
+          <w:lang w:val="es-ES"/>
+        </w:rPr>
+        <w:t>minimax</w:t>
+      </w:r>
+      <w:r>
+        <w:rPr>
+          <w:rFonts w:ascii="Arial" w:hAnsi="Arial" w:cs="Arial"/>
+          <w:lang w:val="es-ES"/>
+        </w:rPr>
+        <w:t xml:space="preserve">. </w:t>
+      </w:r>
+    </w:p>
+    <w:p>
+      <w:pPr>
+        <w:spacing w:before="240" w:line="360" w:lineRule="auto"/>
+        <w:jc w:val="both"/>
+        <w:rPr>
+          <w:rFonts w:ascii="Arial" w:hAnsi="Arial" w:cs="Arial"/>
+          <w:lang w:val="es-ES"/>
+        </w:rPr>
+      </w:pPr>
+      <w:r>
+        <w:rPr>
+          <w:rFonts w:ascii="Arial" w:hAnsi="Arial" w:cs="Arial"/>
+          <w:lang w:val="es-ES"/>
+        </w:rPr>
+        <w:tab/>
+        <w:t xml:space="preserve">También, es importante destacar la diferencia en la dificultad de las modalidades del juego, en </w:t>
+      </w:r>
+      <w:r>
+        <w:rPr>
+          <w:rFonts w:ascii="Arial" w:hAnsi="Arial" w:cs="Arial"/>
+          <w:i/>
+          <w:iCs/>
+          <w:lang w:val="es-ES"/>
+        </w:rPr>
+        <w:t>mente maestra</w:t>
+      </w:r>
+      <w:r>
+        <w:rPr>
+          <w:rFonts w:ascii="Arial" w:hAnsi="Arial" w:cs="Arial"/>
+          <w:lang w:val="es-ES"/>
+        </w:rPr>
+        <w:t xml:space="preserve"> para cumplir los objetivos se necesitaron solamente crear 5 funciones, mientras que para </w:t>
+      </w:r>
+      <w:r>
+        <w:rPr>
+          <w:rFonts w:ascii="Arial" w:hAnsi="Arial" w:cs="Arial"/>
+          <w:i/>
+          <w:iCs/>
+          <w:lang w:val="es-ES"/>
+        </w:rPr>
+        <w:t>descifrador</w:t>
+      </w:r>
+      <w:r>
+        <w:rPr>
+          <w:rFonts w:ascii="Arial" w:hAnsi="Arial" w:cs="Arial"/>
+          <w:lang w:val="es-ES"/>
+        </w:rPr>
+        <w:t xml:space="preserve"> se necesitaron </w:t>
+      </w:r>
+      <w:r>
+        <w:rPr>
+          <w:rFonts w:ascii="Arial" w:hAnsi="Arial" w:cs="Arial"/>
+          <w:lang w:val="es-ES"/>
+        </w:rPr>
+        <w:t xml:space="preserve">más del doble de las funciones en el modo anterior, dándonos cuenta así, </w:t>
+      </w:r>
+      <w:r>
+        <w:rPr>
+          <w:rFonts w:ascii="Arial" w:hAnsi="Arial" w:cs="Arial"/>
+          <w:lang w:val="es-ES"/>
+        </w:rPr>
+        <w:t>que,</w:t>
+      </w:r>
+      <w:r>
+        <w:rPr>
+          <w:rFonts w:ascii="Arial" w:hAnsi="Arial" w:cs="Arial"/>
+          <w:lang w:val="es-ES"/>
+        </w:rPr>
+        <w:t xml:space="preserve"> para el código de este modo, su implementación es mucho menos eficiente.</w:t>
+      </w:r>
+    </w:p>
+    <w:p>
+      <w:pPr>
+        <w:spacing w:before="240" w:line="360" w:lineRule="auto"/>
+        <w:jc w:val="both"/>
+        <w:rPr>
+          <w:rFonts w:ascii="Arial" w:hAnsi="Arial" w:cs="Arial"/>
+          <w:lang w:val="es-ES"/>
+        </w:rPr>
+      </w:pPr>
+      <w:r>
+        <w:rPr>
+          <w:rFonts w:ascii="Arial" w:hAnsi="Arial" w:cs="Arial"/>
+          <w:lang w:val="es-ES"/>
+        </w:rPr>
+        <w:tab/>
+        <w:t>Finalmente, se puede recomendar para generar un mejor programa para la implementación de</w:t>
+      </w:r>
+      <w:r>
+        <w:rPr>
+          <w:rFonts w:ascii="Arial" w:hAnsi="Arial" w:cs="Arial"/>
+          <w:b/>
+          <w:bCs/>
+          <w:lang w:val="es-ES"/>
+        </w:rPr>
+        <w:t xml:space="preserve"> Wordle para dos</w:t>
+      </w:r>
+      <w:r>
+        <w:rPr>
+          <w:rFonts w:ascii="Arial" w:hAnsi="Arial" w:cs="Arial"/>
+          <w:lang w:val="es-ES"/>
+        </w:rPr>
+        <w:t xml:space="preserve">, el uso de ejemplificación visual del programa para el modo </w:t>
+      </w:r>
+      <w:r>
+        <w:rPr>
+          <w:rFonts w:ascii="Arial" w:hAnsi="Arial" w:cs="Arial"/>
+          <w:i/>
+          <w:iCs/>
+          <w:lang w:val="es-ES"/>
+        </w:rPr>
+        <w:t>descifrador</w:t>
+      </w:r>
+      <w:r>
+        <w:rPr>
+          <w:rFonts w:ascii="Arial" w:hAnsi="Arial" w:cs="Arial"/>
+          <w:lang w:val="es-ES"/>
+        </w:rPr>
+        <w:t>, como se hizo</w:t>
+      </w:r>
+      <w:r>
+        <w:rPr>
+          <w:rFonts w:ascii="Arial" w:hAnsi="Arial" w:cs="Arial"/>
+          <w:lang w:val="es-ES"/>
+        </w:rPr>
+        <w:t xml:space="preserve"> con </w:t>
+      </w:r>
+      <w:r>
+        <w:rPr>
+          <w:rFonts w:ascii="Arial" w:hAnsi="Arial" w:cs="Arial"/>
+          <w:i/>
+          <w:iCs/>
+          <w:lang w:val="es-ES"/>
+        </w:rPr>
+        <w:t>mente maestra</w:t>
+      </w:r>
+      <w:r>
+        <w:rPr>
+          <w:rFonts w:ascii="Arial" w:hAnsi="Arial" w:cs="Arial"/>
+          <w:lang w:val="es-ES"/>
+        </w:rPr>
+        <w:t xml:space="preserve"> y el uso de otro método de creación del árbol o la utilización de un árbol menos amplio, con el objetivo de agilizar el entendimiento de los mismo en Haskell.</w:t>
       </w:r>
     </w:p>
     <w:p>

</xml_diff>